<commit_message>
Add important tactics and explanations for Bit Manipulation techniques
</commit_message>
<xml_diff>
--- a/Notes/Bit Manipulation.docx
+++ b/Notes/Bit Manipulation.docx
@@ -405,19 +405,7 @@
         <w:rPr>
           <w:rFonts w:ascii="Arial Nova" w:hAnsi="Arial Nova"/>
         </w:rPr>
-        <w:t xml:space="preserve">The Bitwise Algorithms are used to perform operations at bit-level or to manipulate bits in different ways. The bitwise operations are found to be much faster and are </w:t>
-      </w:r>
-      <w:r>
-        <w:rPr>
-          <w:rFonts w:ascii="Arial Nova" w:hAnsi="Arial Nova"/>
-        </w:rPr>
-        <w:t>sometimes</w:t>
-      </w:r>
-      <w:r>
-        <w:rPr>
-          <w:rFonts w:ascii="Arial Nova" w:hAnsi="Arial Nova"/>
-        </w:rPr>
-        <w:t xml:space="preserve"> used to improve the efficiency of a program.</w:t>
+        <w:t>The Bitwise Algorithms are used to perform operations at bit-level or to manipulate bits in different ways. The bitwise operations are found to be much faster and are sometimes used to improve the efficiency of a program.</w:t>
       </w:r>
       <w:r>
         <w:rPr>
@@ -1047,65 +1035,13 @@
           <w:b/>
           <w:bCs/>
         </w:rPr>
-        <w:t xml:space="preserve">Bitwise </w:t>
-      </w:r>
-      <w:r>
-        <w:rPr>
-          <w:rFonts w:ascii="Arial Nova" w:hAnsi="Arial Nova"/>
-          <w:b/>
-          <w:bCs/>
-        </w:rPr>
-        <w:t>OR</w:t>
-      </w:r>
-      <w:r>
-        <w:rPr>
-          <w:rFonts w:ascii="Arial Nova" w:hAnsi="Arial Nova"/>
-          <w:b/>
-          <w:bCs/>
-        </w:rPr>
-        <w:t>:</w:t>
-      </w:r>
-      <w:r>
-        <w:rPr>
-          <w:rFonts w:ascii="Arial Nova" w:hAnsi="Arial Nova"/>
-        </w:rPr>
-        <w:t xml:space="preserve"> It performs a logical </w:t>
-      </w:r>
-      <w:r>
-        <w:rPr>
-          <w:rFonts w:ascii="Arial Nova" w:hAnsi="Arial Nova"/>
-        </w:rPr>
-        <w:t>OR</w:t>
-      </w:r>
-      <w:r>
-        <w:rPr>
-          <w:rFonts w:ascii="Arial Nova" w:hAnsi="Arial Nova"/>
-        </w:rPr>
-        <w:t xml:space="preserve"> operation on each </w:t>
-      </w:r>
-      <w:r>
-        <w:rPr>
-          <w:rFonts w:ascii="Arial Nova" w:hAnsi="Arial Nova"/>
-        </w:rPr>
-        <w:t xml:space="preserve">pair of </w:t>
-      </w:r>
-      <w:r>
-        <w:rPr>
-          <w:rFonts w:ascii="Arial Nova" w:hAnsi="Arial Nova"/>
-        </w:rPr>
-        <w:t>bit</w:t>
-      </w:r>
-      <w:r>
-        <w:rPr>
-          <w:rFonts w:ascii="Arial Nova" w:hAnsi="Arial Nova"/>
-        </w:rPr>
-        <w:t>s (as per the above table)</w:t>
-      </w:r>
-      <w:r>
-        <w:rPr>
-          <w:rFonts w:ascii="Arial Nova" w:hAnsi="Arial Nova"/>
-        </w:rPr>
-        <w:t xml:space="preserve"> and sets/unsets the corresponding bit in the resultant number.</w:t>
+        <w:t>Bitwise OR:</w:t>
+      </w:r>
+      <w:r>
+        <w:rPr>
+          <w:rFonts w:ascii="Arial Nova" w:hAnsi="Arial Nova"/>
+        </w:rPr>
+        <w:t xml:space="preserve"> It performs a logical OR operation on each pair of bits (as per the above table) and sets/unsets the corresponding bit in the resultant number.</w:t>
       </w:r>
     </w:p>
     <w:p>
@@ -1122,65 +1058,13 @@
           <w:b/>
           <w:bCs/>
         </w:rPr>
-        <w:t xml:space="preserve">Bitwise </w:t>
-      </w:r>
-      <w:r>
-        <w:rPr>
-          <w:rFonts w:ascii="Arial Nova" w:hAnsi="Arial Nova"/>
-          <w:b/>
-          <w:bCs/>
-        </w:rPr>
-        <w:t>XOR</w:t>
-      </w:r>
-      <w:r>
-        <w:rPr>
-          <w:rFonts w:ascii="Arial Nova" w:hAnsi="Arial Nova"/>
-          <w:b/>
-          <w:bCs/>
-        </w:rPr>
-        <w:t>:</w:t>
-      </w:r>
-      <w:r>
-        <w:rPr>
-          <w:rFonts w:ascii="Arial Nova" w:hAnsi="Arial Nova"/>
-        </w:rPr>
-        <w:t xml:space="preserve"> It performs a logical </w:t>
-      </w:r>
-      <w:r>
-        <w:rPr>
-          <w:rFonts w:ascii="Arial Nova" w:hAnsi="Arial Nova"/>
-        </w:rPr>
-        <w:t>XOR</w:t>
-      </w:r>
-      <w:r>
-        <w:rPr>
-          <w:rFonts w:ascii="Arial Nova" w:hAnsi="Arial Nova"/>
-        </w:rPr>
-        <w:t xml:space="preserve"> operation on each </w:t>
-      </w:r>
-      <w:r>
-        <w:rPr>
-          <w:rFonts w:ascii="Arial Nova" w:hAnsi="Arial Nova"/>
-        </w:rPr>
-        <w:t xml:space="preserve">pair of </w:t>
-      </w:r>
-      <w:r>
-        <w:rPr>
-          <w:rFonts w:ascii="Arial Nova" w:hAnsi="Arial Nova"/>
-        </w:rPr>
-        <w:t>bit</w:t>
-      </w:r>
-      <w:r>
-        <w:rPr>
-          <w:rFonts w:ascii="Arial Nova" w:hAnsi="Arial Nova"/>
-        </w:rPr>
-        <w:t>s (as per the above table)</w:t>
-      </w:r>
-      <w:r>
-        <w:rPr>
-          <w:rFonts w:ascii="Arial Nova" w:hAnsi="Arial Nova"/>
-        </w:rPr>
-        <w:t xml:space="preserve"> and sets/unsets the corresponding bit in the resultant number.</w:t>
+        <w:t>Bitwise XOR:</w:t>
+      </w:r>
+      <w:r>
+        <w:rPr>
+          <w:rFonts w:ascii="Arial Nova" w:hAnsi="Arial Nova"/>
+        </w:rPr>
+        <w:t xml:space="preserve"> It performs a logical XOR operation on each pair of bits (as per the above table) and sets/unsets the corresponding bit in the resultant number.</w:t>
       </w:r>
     </w:p>
     <w:p>
@@ -1195,13 +1079,7 @@
         <w:rPr>
           <w:rFonts w:ascii="Arial Nova" w:hAnsi="Arial Nova"/>
         </w:rPr>
-        <w:t>The other three operators depend highly on how the numbers are represented in their binary form in the system. Their behavior is undefined in many cases like negative numbers, floating-point numbers, etc.</w:t>
-      </w:r>
-      <w:r>
-        <w:rPr>
-          <w:rFonts w:ascii="Arial Nova" w:hAnsi="Arial Nova"/>
-        </w:rPr>
-        <w:t xml:space="preserve"> The Left-shift and Right-shift operators cannot be used on negative numbers.</w:t>
+        <w:t>The other three operators depend highly on how the numbers are represented in their binary form in the system. Their behavior is undefined in many cases like negative numbers, floating-point numbers, etc. The Left-shift and Right-shift operators cannot be used on negative numbers.</w:t>
       </w:r>
     </w:p>
     <w:p>
@@ -1355,15 +1233,7 @@
           <w:bCs/>
         </w:rPr>
         <w:lastRenderedPageBreak/>
-        <w:t>Right</w:t>
-      </w:r>
-      <w:r>
-        <w:rPr>
-          <w:rFonts w:ascii="Arial Nova" w:hAnsi="Arial Nova"/>
-          <w:b/>
-          <w:bCs/>
-        </w:rPr>
-        <w:t xml:space="preserve">-shift Operator: </w:t>
+        <w:t xml:space="preserve">Right-shift Operator: </w:t>
       </w:r>
       <w:r>
         <w:rPr>
@@ -1441,19 +1311,7 @@
         <w:rPr>
           <w:rFonts w:ascii="Arial Nova" w:hAnsi="Arial Nova"/>
         </w:rPr>
-        <w:t xml:space="preserve"> represents the number of </w:t>
-      </w:r>
-      <w:r>
-        <w:rPr>
-          <w:rFonts w:ascii="Arial Nova" w:hAnsi="Arial Nova"/>
-        </w:rPr>
-        <w:t>right</w:t>
-      </w:r>
-      <w:r>
-        <w:rPr>
-          <w:rFonts w:ascii="Arial Nova" w:hAnsi="Arial Nova"/>
-        </w:rPr>
-        <w:t xml:space="preserve"> shifts to be performed) shifts the </w:t>
+        <w:t xml:space="preserve"> represents the number of right shifts to be performed) shifts the </w:t>
       </w:r>
       <w:r>
         <w:rPr>
@@ -1467,13 +1325,7 @@
         <w:rPr>
           <w:rFonts w:ascii="Arial Nova" w:hAnsi="Arial Nova"/>
         </w:rPr>
-        <w:t xml:space="preserve"> leading</w:t>
-      </w:r>
-      <w:r>
-        <w:rPr>
-          <w:rFonts w:ascii="Arial Nova" w:hAnsi="Arial Nova"/>
-        </w:rPr>
-        <w:t xml:space="preserve"> bits to the </w:t>
+        <w:t xml:space="preserve"> leading bits to the </w:t>
       </w:r>
       <w:r>
         <w:rPr>
@@ -1778,6 +1630,1384 @@
           <w:rFonts w:ascii="Cambria Math" w:hAnsi="Cambria Math" w:cs="Cambria Math"/>
         </w:rPr>
         <w:t xml:space="preserve"> ⌋</w:t>
+      </w:r>
+    </w:p>
+    <w:p>
+      <w:pPr>
+        <w:pStyle w:val="ListParagraph"/>
+        <w:numPr>
+          <w:ilvl w:val="0"/>
+          <w:numId w:val="1"/>
+        </w:numPr>
+        <w:ind w:left="567" w:hanging="567"/>
+        <w:jc w:val="both"/>
+        <w:rPr>
+          <w:rFonts w:ascii="Arial Nova" w:hAnsi="Arial Nova"/>
+          <w:b/>
+          <w:bCs/>
+          <w:sz w:val="32"/>
+          <w:szCs w:val="32"/>
+        </w:rPr>
+      </w:pPr>
+      <w:r>
+        <w:rPr>
+          <w:rFonts w:ascii="Arial Nova" w:hAnsi="Arial Nova"/>
+          <w:b/>
+          <w:bCs/>
+          <w:sz w:val="32"/>
+          <w:szCs w:val="32"/>
+        </w:rPr>
+        <w:t>IMPORTANT TACTICS</w:t>
+      </w:r>
+    </w:p>
+    <w:p>
+      <w:pPr>
+        <w:pStyle w:val="ListParagraph"/>
+        <w:numPr>
+          <w:ilvl w:val="0"/>
+          <w:numId w:val="2"/>
+        </w:numPr>
+        <w:jc w:val="both"/>
+        <w:rPr>
+          <w:rFonts w:ascii="Arial Nova" w:hAnsi="Arial Nova"/>
+          <w:sz w:val="28"/>
+          <w:szCs w:val="28"/>
+        </w:rPr>
+      </w:pPr>
+      <w:r>
+        <w:rPr>
+          <w:rFonts w:ascii="Arial Nova" w:hAnsi="Arial Nova"/>
+          <w:b/>
+          <w:bCs/>
+          <w:sz w:val="28"/>
+          <w:szCs w:val="28"/>
+        </w:rPr>
+        <w:t>How to set n</w:t>
+      </w:r>
+      <w:r>
+        <w:rPr>
+          <w:rFonts w:ascii="Arial Nova" w:hAnsi="Arial Nova"/>
+          <w:b/>
+          <w:bCs/>
+          <w:sz w:val="28"/>
+          <w:szCs w:val="28"/>
+          <w:vertAlign w:val="superscript"/>
+        </w:rPr>
+        <w:t>th</w:t>
+      </w:r>
+      <w:r>
+        <w:rPr>
+          <w:rFonts w:ascii="Arial Nova" w:hAnsi="Arial Nova"/>
+          <w:b/>
+          <w:bCs/>
+          <w:sz w:val="28"/>
+          <w:szCs w:val="28"/>
+        </w:rPr>
+        <w:t>-bit in a number?</w:t>
+      </w:r>
+    </w:p>
+    <w:p>
+      <w:pPr>
+        <w:pStyle w:val="ListParagraph"/>
+        <w:ind w:left="927"/>
+        <w:jc w:val="both"/>
+        <w:rPr>
+          <w:rFonts w:ascii="Arial Nova" w:hAnsi="Arial Nova"/>
+        </w:rPr>
+      </w:pPr>
+      <w:r>
+        <w:rPr>
+          <w:rFonts w:ascii="Arial Nova" w:hAnsi="Arial Nova"/>
+        </w:rPr>
+        <w:t>Left-shift</w:t>
+      </w:r>
+      <w:r>
+        <w:rPr>
+          <w:rFonts w:ascii="Arial Nova" w:hAnsi="Arial Nova"/>
+        </w:rPr>
+        <w:t xml:space="preserve"> </w:t>
+      </w:r>
+      <w:r>
+        <w:rPr>
+          <w:rFonts w:ascii="Arial Nova" w:hAnsi="Arial Nova"/>
+          <w:b/>
+          <w:bCs/>
+        </w:rPr>
+        <w:t>1</w:t>
+      </w:r>
+      <w:r>
+        <w:rPr>
+          <w:rFonts w:ascii="Arial Nova" w:hAnsi="Arial Nova"/>
+        </w:rPr>
+        <w:t xml:space="preserve"> to n</w:t>
+      </w:r>
+      <w:r>
+        <w:rPr>
+          <w:rFonts w:ascii="Arial Nova" w:hAnsi="Arial Nova"/>
+          <w:vertAlign w:val="superscript"/>
+        </w:rPr>
+        <w:t>th</w:t>
+      </w:r>
+      <w:r>
+        <w:rPr>
+          <w:rFonts w:ascii="Arial Nova" w:hAnsi="Arial Nova"/>
+        </w:rPr>
+        <w:t xml:space="preserve"> position using </w:t>
+      </w:r>
+      <w:r>
+        <w:rPr>
+          <w:rFonts w:ascii="Arial Nova" w:hAnsi="Arial Nova"/>
+          <w:b/>
+          <w:bCs/>
+        </w:rPr>
+        <w:t>1 &lt;&lt; (n-1)</w:t>
+      </w:r>
+      <w:r>
+        <w:rPr>
+          <w:rFonts w:ascii="Arial Nova" w:hAnsi="Arial Nova"/>
+        </w:rPr>
+        <w:t xml:space="preserve">, then perform </w:t>
+      </w:r>
+      <w:r>
+        <w:rPr>
+          <w:rFonts w:ascii="Arial Nova" w:hAnsi="Arial Nova"/>
+        </w:rPr>
+        <w:t xml:space="preserve">Bitwise </w:t>
+      </w:r>
+      <w:r>
+        <w:rPr>
+          <w:rFonts w:ascii="Arial Nova" w:hAnsi="Arial Nova"/>
+        </w:rPr>
+        <w:t>OR operation</w:t>
+      </w:r>
+      <w:r>
+        <w:rPr>
+          <w:rFonts w:ascii="Arial Nova" w:hAnsi="Arial Nova"/>
+        </w:rPr>
+        <w:t xml:space="preserve"> (|)</w:t>
+      </w:r>
+      <w:r>
+        <w:rPr>
+          <w:rFonts w:ascii="Arial Nova" w:hAnsi="Arial Nova"/>
+        </w:rPr>
+        <w:t xml:space="preserve"> with the number. This will set the bit to </w:t>
+      </w:r>
+      <w:r>
+        <w:rPr>
+          <w:rFonts w:ascii="Arial Nova" w:hAnsi="Arial Nova"/>
+        </w:rPr>
+        <w:t>1</w:t>
+      </w:r>
+      <w:r>
+        <w:rPr>
+          <w:rFonts w:ascii="Arial Nova" w:hAnsi="Arial Nova"/>
+        </w:rPr>
+        <w:t xml:space="preserve">. The OR operator is used as it requires only 1 set-bit </w:t>
+      </w:r>
+      <w:r>
+        <w:rPr>
+          <w:rFonts w:ascii="Arial Nova" w:hAnsi="Arial Nova"/>
+        </w:rPr>
+        <w:t xml:space="preserve">among the two bits it operates on </w:t>
+      </w:r>
+      <w:r>
+        <w:rPr>
+          <w:rFonts w:ascii="Arial Nova" w:hAnsi="Arial Nova"/>
+        </w:rPr>
+        <w:t>which we have provided in the form of 1 &lt;&lt; (n-1).</w:t>
+      </w:r>
+    </w:p>
+    <w:p>
+      <w:pPr>
+        <w:pStyle w:val="ListParagraph"/>
+        <w:numPr>
+          <w:ilvl w:val="0"/>
+          <w:numId w:val="2"/>
+        </w:numPr>
+        <w:jc w:val="both"/>
+        <w:rPr>
+          <w:rFonts w:ascii="Arial Nova" w:hAnsi="Arial Nova"/>
+          <w:sz w:val="28"/>
+          <w:szCs w:val="28"/>
+        </w:rPr>
+      </w:pPr>
+      <w:r>
+        <w:rPr>
+          <w:rFonts w:ascii="Arial Nova" w:hAnsi="Arial Nova"/>
+          <w:b/>
+          <w:bCs/>
+          <w:sz w:val="28"/>
+          <w:szCs w:val="28"/>
+        </w:rPr>
+        <w:t>How to unset n</w:t>
+      </w:r>
+      <w:r>
+        <w:rPr>
+          <w:rFonts w:ascii="Arial Nova" w:hAnsi="Arial Nova"/>
+          <w:b/>
+          <w:bCs/>
+          <w:sz w:val="28"/>
+          <w:szCs w:val="28"/>
+          <w:vertAlign w:val="superscript"/>
+        </w:rPr>
+        <w:t>th</w:t>
+      </w:r>
+      <w:r>
+        <w:rPr>
+          <w:rFonts w:ascii="Arial Nova" w:hAnsi="Arial Nova"/>
+          <w:b/>
+          <w:bCs/>
+          <w:sz w:val="28"/>
+          <w:szCs w:val="28"/>
+        </w:rPr>
+        <w:t>-bit in a number?</w:t>
+      </w:r>
+    </w:p>
+    <w:p>
+      <w:pPr>
+        <w:pStyle w:val="ListParagraph"/>
+        <w:ind w:left="927"/>
+        <w:jc w:val="both"/>
+        <w:rPr>
+          <w:rFonts w:ascii="Arial Nova" w:hAnsi="Arial Nova"/>
+          <w:sz w:val="28"/>
+          <w:szCs w:val="28"/>
+        </w:rPr>
+      </w:pPr>
+      <w:r>
+        <w:rPr>
+          <w:rFonts w:ascii="Arial Nova" w:eastAsia="Times New Roman" w:hAnsi="Arial Nova" w:cs="Times New Roman"/>
+          <w:kern w:val="0"/>
+          <w:lang w:eastAsia="en-IN"/>
+          <w14:ligatures w14:val="none"/>
+        </w:rPr>
+        <w:t>L</w:t>
+      </w:r>
+      <w:r>
+        <w:rPr>
+          <w:rFonts w:ascii="Arial Nova" w:eastAsia="Times New Roman" w:hAnsi="Arial Nova" w:cs="Times New Roman"/>
+          <w:kern w:val="0"/>
+          <w:lang w:eastAsia="en-IN"/>
+          <w14:ligatures w14:val="none"/>
+        </w:rPr>
+        <w:t>eft</w:t>
+      </w:r>
+      <w:r>
+        <w:rPr>
+          <w:rFonts w:ascii="Arial Nova" w:eastAsia="Times New Roman" w:hAnsi="Arial Nova" w:cs="Times New Roman"/>
+          <w:kern w:val="0"/>
+          <w:lang w:eastAsia="en-IN"/>
+          <w14:ligatures w14:val="none"/>
+        </w:rPr>
+        <w:t>-</w:t>
+      </w:r>
+      <w:r>
+        <w:rPr>
+          <w:rFonts w:ascii="Arial Nova" w:eastAsia="Times New Roman" w:hAnsi="Arial Nova" w:cs="Times New Roman"/>
+          <w:kern w:val="0"/>
+          <w:lang w:eastAsia="en-IN"/>
+          <w14:ligatures w14:val="none"/>
+        </w:rPr>
+        <w:t xml:space="preserve">shift </w:t>
+      </w:r>
+      <w:r>
+        <w:rPr>
+          <w:rFonts w:ascii="Arial Nova" w:eastAsia="Times New Roman" w:hAnsi="Arial Nova" w:cs="Times New Roman"/>
+          <w:b/>
+          <w:bCs/>
+          <w:kern w:val="0"/>
+          <w:lang w:eastAsia="en-IN"/>
+          <w14:ligatures w14:val="none"/>
+        </w:rPr>
+        <w:t>1</w:t>
+      </w:r>
+      <w:r>
+        <w:rPr>
+          <w:rFonts w:ascii="Arial Nova" w:eastAsia="Times New Roman" w:hAnsi="Arial Nova" w:cs="Times New Roman"/>
+          <w:kern w:val="0"/>
+          <w:lang w:eastAsia="en-IN"/>
+          <w14:ligatures w14:val="none"/>
+        </w:rPr>
+        <w:t xml:space="preserve"> to n</w:t>
+      </w:r>
+      <w:r>
+        <w:rPr>
+          <w:rFonts w:ascii="Arial Nova" w:eastAsia="Times New Roman" w:hAnsi="Arial Nova" w:cs="Times New Roman"/>
+          <w:kern w:val="0"/>
+          <w:vertAlign w:val="superscript"/>
+          <w:lang w:eastAsia="en-IN"/>
+          <w14:ligatures w14:val="none"/>
+        </w:rPr>
+        <w:t>th</w:t>
+      </w:r>
+      <w:r>
+        <w:rPr>
+          <w:rFonts w:ascii="Arial Nova" w:eastAsia="Times New Roman" w:hAnsi="Arial Nova" w:cs="Times New Roman"/>
+          <w:kern w:val="0"/>
+          <w:lang w:eastAsia="en-IN"/>
+          <w14:ligatures w14:val="none"/>
+        </w:rPr>
+        <w:t xml:space="preserve"> position </w:t>
+      </w:r>
+      <w:r>
+        <w:rPr>
+          <w:rFonts w:ascii="Arial Nova" w:eastAsia="Times New Roman" w:hAnsi="Arial Nova" w:cs="Times New Roman"/>
+          <w:kern w:val="0"/>
+          <w:lang w:eastAsia="en-IN"/>
+          <w14:ligatures w14:val="none"/>
+        </w:rPr>
+        <w:t>using</w:t>
+      </w:r>
+      <w:r>
+        <w:rPr>
+          <w:rFonts w:ascii="Arial Nova" w:eastAsia="Times New Roman" w:hAnsi="Arial Nova" w:cs="Times New Roman"/>
+          <w:kern w:val="0"/>
+          <w:lang w:eastAsia="en-IN"/>
+          <w14:ligatures w14:val="none"/>
+        </w:rPr>
+        <w:t xml:space="preserve"> </w:t>
+      </w:r>
+      <w:r>
+        <w:rPr>
+          <w:rFonts w:ascii="Arial Nova" w:eastAsia="Times New Roman" w:hAnsi="Arial Nova" w:cs="Times New Roman"/>
+          <w:b/>
+          <w:bCs/>
+          <w:kern w:val="0"/>
+          <w:lang w:eastAsia="en-IN"/>
+          <w14:ligatures w14:val="none"/>
+        </w:rPr>
+        <w:t>1 &lt;&lt; (n-1)</w:t>
+      </w:r>
+      <w:r>
+        <w:rPr>
+          <w:rFonts w:ascii="Arial Nova" w:eastAsia="Times New Roman" w:hAnsi="Arial Nova" w:cs="Times New Roman"/>
+          <w:b/>
+          <w:bCs/>
+          <w:kern w:val="0"/>
+          <w:lang w:eastAsia="en-IN"/>
+          <w14:ligatures w14:val="none"/>
+        </w:rPr>
+        <w:t>,</w:t>
+      </w:r>
+      <w:r>
+        <w:rPr>
+          <w:rFonts w:ascii="Arial Nova" w:eastAsia="Times New Roman" w:hAnsi="Arial Nova" w:cs="Times New Roman"/>
+          <w:kern w:val="0"/>
+          <w:lang w:eastAsia="en-IN"/>
+          <w14:ligatures w14:val="none"/>
+        </w:rPr>
+        <w:t xml:space="preserve"> th</w:t>
+      </w:r>
+      <w:r>
+        <w:rPr>
+          <w:rFonts w:ascii="Arial Nova" w:eastAsia="Times New Roman" w:hAnsi="Arial Nova" w:cs="Times New Roman"/>
+          <w:kern w:val="0"/>
+          <w:lang w:eastAsia="en-IN"/>
+          <w14:ligatures w14:val="none"/>
+        </w:rPr>
+        <w:t>e</w:t>
+      </w:r>
+      <w:r>
+        <w:rPr>
+          <w:rFonts w:ascii="Arial Nova" w:eastAsia="Times New Roman" w:hAnsi="Arial Nova" w:cs="Times New Roman"/>
+          <w:kern w:val="0"/>
+          <w:lang w:eastAsia="en-IN"/>
+          <w14:ligatures w14:val="none"/>
+        </w:rPr>
+        <w:t>n</w:t>
+      </w:r>
+      <w:r>
+        <w:rPr>
+          <w:rFonts w:ascii="Arial Nova" w:eastAsia="Times New Roman" w:hAnsi="Arial Nova" w:cs="Times New Roman"/>
+          <w:kern w:val="0"/>
+          <w:lang w:eastAsia="en-IN"/>
+          <w14:ligatures w14:val="none"/>
+        </w:rPr>
+        <w:t xml:space="preserve"> perform</w:t>
+      </w:r>
+      <w:r>
+        <w:rPr>
+          <w:rFonts w:ascii="Arial Nova" w:eastAsia="Times New Roman" w:hAnsi="Arial Nova" w:cs="Times New Roman"/>
+          <w:kern w:val="0"/>
+          <w:lang w:eastAsia="en-IN"/>
+          <w14:ligatures w14:val="none"/>
+        </w:rPr>
+        <w:t xml:space="preserve"> </w:t>
+      </w:r>
+      <w:r>
+        <w:rPr>
+          <w:rFonts w:ascii="Arial Nova" w:eastAsia="Times New Roman" w:hAnsi="Arial Nova" w:cs="Times New Roman"/>
+          <w:kern w:val="0"/>
+          <w:lang w:eastAsia="en-IN"/>
+          <w14:ligatures w14:val="none"/>
+        </w:rPr>
+        <w:t>B</w:t>
+      </w:r>
+      <w:r>
+        <w:rPr>
+          <w:rFonts w:ascii="Arial Nova" w:eastAsia="Times New Roman" w:hAnsi="Arial Nova" w:cs="Times New Roman"/>
+          <w:kern w:val="0"/>
+          <w:lang w:eastAsia="en-IN"/>
+          <w14:ligatures w14:val="none"/>
+        </w:rPr>
+        <w:t>itwise NOT operat</w:t>
+      </w:r>
+      <w:r>
+        <w:rPr>
+          <w:rFonts w:ascii="Arial Nova" w:eastAsia="Times New Roman" w:hAnsi="Arial Nova" w:cs="Times New Roman"/>
+          <w:kern w:val="0"/>
+          <w:lang w:eastAsia="en-IN"/>
+          <w14:ligatures w14:val="none"/>
+        </w:rPr>
+        <w:t>ion (~)</w:t>
+      </w:r>
+      <w:r>
+        <w:rPr>
+          <w:rFonts w:ascii="Arial Nova" w:eastAsia="Times New Roman" w:hAnsi="Arial Nova" w:cs="Times New Roman"/>
+          <w:kern w:val="0"/>
+          <w:lang w:eastAsia="en-IN"/>
+          <w14:ligatures w14:val="none"/>
+        </w:rPr>
+        <w:t xml:space="preserve"> </w:t>
+      </w:r>
+      <w:r>
+        <w:rPr>
+          <w:rFonts w:ascii="Arial Nova" w:eastAsia="Times New Roman" w:hAnsi="Arial Nova" w:cs="Times New Roman"/>
+          <w:kern w:val="0"/>
+          <w:lang w:eastAsia="en-IN"/>
+          <w14:ligatures w14:val="none"/>
+        </w:rPr>
+        <w:t xml:space="preserve">with the number. This will unset the </w:t>
+      </w:r>
+      <w:r>
+        <w:rPr>
+          <w:rFonts w:ascii="Arial Nova" w:eastAsia="Times New Roman" w:hAnsi="Arial Nova" w:cs="Times New Roman"/>
+          <w:kern w:val="0"/>
+          <w:lang w:eastAsia="en-IN"/>
+          <w14:ligatures w14:val="none"/>
+        </w:rPr>
+        <w:t xml:space="preserve">shifted </w:t>
+      </w:r>
+      <w:r>
+        <w:rPr>
+          <w:rFonts w:ascii="Arial Nova" w:eastAsia="Times New Roman" w:hAnsi="Arial Nova" w:cs="Times New Roman"/>
+          <w:b/>
+          <w:bCs/>
+          <w:kern w:val="0"/>
+          <w:lang w:eastAsia="en-IN"/>
+          <w14:ligatures w14:val="none"/>
+        </w:rPr>
+        <w:t>1</w:t>
+      </w:r>
+      <w:r>
+        <w:rPr>
+          <w:rFonts w:ascii="Arial Nova" w:eastAsia="Times New Roman" w:hAnsi="Arial Nova" w:cs="Times New Roman"/>
+          <w:kern w:val="0"/>
+          <w:lang w:eastAsia="en-IN"/>
+          <w14:ligatures w14:val="none"/>
+        </w:rPr>
+        <w:t>.</w:t>
+      </w:r>
+      <w:r>
+        <w:rPr>
+          <w:rFonts w:ascii="Arial Nova" w:eastAsia="Times New Roman" w:hAnsi="Arial Nova" w:cs="Times New Roman"/>
+          <w:kern w:val="0"/>
+          <w:lang w:eastAsia="en-IN"/>
+          <w14:ligatures w14:val="none"/>
+        </w:rPr>
+        <w:t xml:space="preserve"> Perform Bitwise </w:t>
+      </w:r>
+      <w:r>
+        <w:rPr>
+          <w:rFonts w:ascii="Arial Nova" w:eastAsia="Times New Roman" w:hAnsi="Arial Nova" w:cs="Times New Roman"/>
+          <w:kern w:val="0"/>
+          <w:lang w:eastAsia="en-IN"/>
+          <w14:ligatures w14:val="none"/>
+        </w:rPr>
+        <w:t>AND</w:t>
+      </w:r>
+      <w:r>
+        <w:rPr>
+          <w:rFonts w:ascii="Arial Nova" w:eastAsia="Times New Roman" w:hAnsi="Arial Nova" w:cs="Times New Roman"/>
+          <w:kern w:val="0"/>
+          <w:lang w:eastAsia="en-IN"/>
+          <w14:ligatures w14:val="none"/>
+        </w:rPr>
+        <w:t xml:space="preserve"> Operation </w:t>
+      </w:r>
+      <w:r>
+        <w:rPr>
+          <w:rFonts w:ascii="Arial Nova" w:eastAsia="Times New Roman" w:hAnsi="Arial Nova" w:cs="Times New Roman"/>
+          <w:kern w:val="0"/>
+          <w:lang w:eastAsia="en-IN"/>
+          <w14:ligatures w14:val="none"/>
+        </w:rPr>
+        <w:t>(&amp;) with the number</w:t>
+      </w:r>
+      <w:r>
+        <w:rPr>
+          <w:rFonts w:ascii="Arial Nova" w:eastAsia="Times New Roman" w:hAnsi="Arial Nova" w:cs="Times New Roman"/>
+          <w:kern w:val="0"/>
+          <w:lang w:eastAsia="en-IN"/>
+          <w14:ligatures w14:val="none"/>
+        </w:rPr>
+        <w:t xml:space="preserve"> </w:t>
+      </w:r>
+      <w:r>
+        <w:rPr>
+          <w:rFonts w:ascii="Arial Nova" w:eastAsia="Times New Roman" w:hAnsi="Arial Nova" w:cs="Times New Roman"/>
+          <w:kern w:val="0"/>
+          <w:lang w:eastAsia="en-IN"/>
+          <w14:ligatures w14:val="none"/>
+        </w:rPr>
+        <w:t>which</w:t>
+      </w:r>
+      <w:r>
+        <w:rPr>
+          <w:rFonts w:ascii="Arial Nova" w:eastAsia="Times New Roman" w:hAnsi="Arial Nova" w:cs="Times New Roman"/>
+          <w:kern w:val="0"/>
+          <w:lang w:eastAsia="en-IN"/>
+          <w14:ligatures w14:val="none"/>
+        </w:rPr>
+        <w:t xml:space="preserve"> will unset </w:t>
+      </w:r>
+      <w:r>
+        <w:rPr>
+          <w:rFonts w:ascii="Arial Nova" w:eastAsia="Times New Roman" w:hAnsi="Arial Nova" w:cs="Times New Roman"/>
+          <w:kern w:val="0"/>
+          <w:lang w:eastAsia="en-IN"/>
+          <w14:ligatures w14:val="none"/>
+        </w:rPr>
+        <w:t xml:space="preserve">the </w:t>
+      </w:r>
+      <w:r>
+        <w:rPr>
+          <w:rFonts w:ascii="Arial Nova" w:eastAsia="Times New Roman" w:hAnsi="Arial Nova" w:cs="Times New Roman"/>
+          <w:kern w:val="0"/>
+          <w:lang w:eastAsia="en-IN"/>
+          <w14:ligatures w14:val="none"/>
+        </w:rPr>
+        <w:t>bit at n</w:t>
+      </w:r>
+      <w:r>
+        <w:rPr>
+          <w:rFonts w:ascii="Arial Nova" w:eastAsia="Times New Roman" w:hAnsi="Arial Nova" w:cs="Times New Roman"/>
+          <w:kern w:val="0"/>
+          <w:vertAlign w:val="superscript"/>
+          <w:lang w:eastAsia="en-IN"/>
+          <w14:ligatures w14:val="none"/>
+        </w:rPr>
+        <w:t>th</w:t>
+      </w:r>
+      <w:r>
+        <w:rPr>
+          <w:rFonts w:ascii="Arial Nova" w:eastAsia="Times New Roman" w:hAnsi="Arial Nova" w:cs="Times New Roman"/>
+          <w:kern w:val="0"/>
+          <w:lang w:eastAsia="en-IN"/>
+          <w14:ligatures w14:val="none"/>
+        </w:rPr>
+        <w:t xml:space="preserve"> position.</w:t>
+      </w:r>
+    </w:p>
+    <w:p>
+      <w:pPr>
+        <w:pStyle w:val="ListParagraph"/>
+        <w:numPr>
+          <w:ilvl w:val="0"/>
+          <w:numId w:val="2"/>
+        </w:numPr>
+        <w:jc w:val="both"/>
+        <w:rPr>
+          <w:rFonts w:ascii="Arial Nova" w:hAnsi="Arial Nova"/>
+          <w:sz w:val="28"/>
+          <w:szCs w:val="28"/>
+        </w:rPr>
+      </w:pPr>
+      <w:r>
+        <w:rPr>
+          <w:rFonts w:ascii="Arial Nova" w:hAnsi="Arial Nova"/>
+          <w:b/>
+          <w:bCs/>
+          <w:sz w:val="28"/>
+          <w:szCs w:val="28"/>
+        </w:rPr>
+        <w:t>Check if a Bit is set at the n</w:t>
+      </w:r>
+      <w:r>
+        <w:rPr>
+          <w:rFonts w:ascii="Arial Nova" w:hAnsi="Arial Nova"/>
+          <w:b/>
+          <w:bCs/>
+          <w:sz w:val="28"/>
+          <w:szCs w:val="28"/>
+          <w:vertAlign w:val="superscript"/>
+        </w:rPr>
+        <w:t>th</w:t>
+      </w:r>
+      <w:r>
+        <w:rPr>
+          <w:rFonts w:ascii="Arial Nova" w:hAnsi="Arial Nova"/>
+          <w:b/>
+          <w:bCs/>
+          <w:sz w:val="28"/>
+          <w:szCs w:val="28"/>
+        </w:rPr>
+        <w:t xml:space="preserve"> position</w:t>
+      </w:r>
+    </w:p>
+    <w:p>
+      <w:pPr>
+        <w:pStyle w:val="ListParagraph"/>
+        <w:ind w:left="927"/>
+        <w:jc w:val="both"/>
+        <w:rPr>
+          <w:rFonts w:ascii="Arial Nova" w:hAnsi="Arial Nova"/>
+        </w:rPr>
+      </w:pPr>
+      <w:r>
+        <w:rPr>
+          <w:rFonts w:ascii="Arial Nova" w:hAnsi="Arial Nova"/>
+        </w:rPr>
+        <w:t xml:space="preserve">Left-shift </w:t>
+      </w:r>
+      <w:r>
+        <w:rPr>
+          <w:rFonts w:ascii="Arial Nova" w:hAnsi="Arial Nova"/>
+          <w:b/>
+          <w:bCs/>
+        </w:rPr>
+        <w:t>1</w:t>
+      </w:r>
+      <w:r>
+        <w:rPr>
+          <w:rFonts w:ascii="Arial Nova" w:hAnsi="Arial Nova"/>
+        </w:rPr>
+        <w:t xml:space="preserve"> to n</w:t>
+      </w:r>
+      <w:r>
+        <w:rPr>
+          <w:rFonts w:ascii="Arial Nova" w:hAnsi="Arial Nova"/>
+          <w:vertAlign w:val="superscript"/>
+        </w:rPr>
+        <w:t>th</w:t>
+      </w:r>
+      <w:r>
+        <w:rPr>
+          <w:rFonts w:ascii="Arial Nova" w:hAnsi="Arial Nova"/>
+        </w:rPr>
+        <w:t xml:space="preserve"> position using </w:t>
+      </w:r>
+      <w:r>
+        <w:rPr>
+          <w:rFonts w:ascii="Arial Nova" w:hAnsi="Arial Nova"/>
+          <w:b/>
+          <w:bCs/>
+        </w:rPr>
+        <w:t>1 &lt;&lt; (n-1)</w:t>
+      </w:r>
+      <w:r>
+        <w:rPr>
+          <w:rFonts w:ascii="Arial Nova" w:hAnsi="Arial Nova"/>
+        </w:rPr>
+        <w:t xml:space="preserve">. This way only </w:t>
+      </w:r>
+      <w:r>
+        <w:rPr>
+          <w:rFonts w:ascii="Arial Nova" w:hAnsi="Arial Nova"/>
+        </w:rPr>
+        <w:t>n</w:t>
+      </w:r>
+      <w:r>
+        <w:rPr>
+          <w:rFonts w:ascii="Arial Nova" w:hAnsi="Arial Nova"/>
+          <w:vertAlign w:val="superscript"/>
+        </w:rPr>
+        <w:t>th</w:t>
+      </w:r>
+      <w:r>
+        <w:rPr>
+          <w:rFonts w:ascii="Arial Nova" w:hAnsi="Arial Nova"/>
+        </w:rPr>
+        <w:t xml:space="preserve"> bit is set. Perform Bitwise AND Operation (&amp;) with the number. If the result is zero, the bit is unset, else it is set.</w:t>
+      </w:r>
+    </w:p>
+    <w:p>
+      <w:pPr>
+        <w:pStyle w:val="ListParagraph"/>
+        <w:numPr>
+          <w:ilvl w:val="0"/>
+          <w:numId w:val="2"/>
+        </w:numPr>
+        <w:jc w:val="both"/>
+        <w:rPr>
+          <w:rFonts w:ascii="Arial Nova" w:hAnsi="Arial Nova"/>
+          <w:sz w:val="28"/>
+          <w:szCs w:val="28"/>
+        </w:rPr>
+      </w:pPr>
+      <w:r>
+        <w:rPr>
+          <w:rFonts w:ascii="Arial Nova" w:hAnsi="Arial Nova"/>
+          <w:b/>
+          <w:bCs/>
+          <w:sz w:val="28"/>
+          <w:szCs w:val="28"/>
+        </w:rPr>
+        <w:t>Swapping two numbers using Bit Manipulation</w:t>
+      </w:r>
+    </w:p>
+    <w:p>
+      <w:pPr>
+        <w:pStyle w:val="ListParagraph"/>
+        <w:ind w:left="927"/>
+        <w:jc w:val="both"/>
+        <w:rPr>
+          <w:rFonts w:ascii="Arial Nova" w:hAnsi="Arial Nova"/>
+        </w:rPr>
+      </w:pPr>
+      <w:r>
+        <w:rPr>
+          <w:rFonts w:ascii="Arial Nova" w:hAnsi="Arial Nova"/>
+        </w:rPr>
+        <w:t>We</w:t>
+      </w:r>
+      <w:r>
+        <w:rPr>
+          <w:rFonts w:ascii="Arial Nova" w:hAnsi="Arial Nova"/>
+        </w:rPr>
+        <w:t xml:space="preserve"> can easily</w:t>
+      </w:r>
+      <w:r>
+        <w:rPr>
+          <w:rFonts w:ascii="Arial Nova" w:hAnsi="Arial Nova"/>
+        </w:rPr>
+        <w:t xml:space="preserve"> swap two numbers </w:t>
+      </w:r>
+      <w:r>
+        <w:rPr>
+          <w:rFonts w:ascii="Arial Nova" w:hAnsi="Arial Nova"/>
+          <w:b/>
+          <w:bCs/>
+        </w:rPr>
+        <w:t xml:space="preserve">a </w:t>
+      </w:r>
+      <w:r>
+        <w:rPr>
+          <w:rFonts w:ascii="Arial Nova" w:hAnsi="Arial Nova"/>
+        </w:rPr>
+        <w:t xml:space="preserve">and </w:t>
+      </w:r>
+      <w:r>
+        <w:rPr>
+          <w:rFonts w:ascii="Arial Nova" w:hAnsi="Arial Nova"/>
+          <w:b/>
+          <w:bCs/>
+        </w:rPr>
+        <w:t xml:space="preserve">b </w:t>
+      </w:r>
+      <w:r>
+        <w:rPr>
+          <w:rFonts w:ascii="Arial Nova" w:hAnsi="Arial Nova"/>
+        </w:rPr>
+        <w:t>using the</w:t>
+      </w:r>
+      <w:r>
+        <w:rPr>
+          <w:rFonts w:ascii="Arial Nova" w:hAnsi="Arial Nova"/>
+        </w:rPr>
+        <w:t xml:space="preserve"> Bitwise</w:t>
+      </w:r>
+      <w:r>
+        <w:rPr>
+          <w:rFonts w:ascii="Arial Nova" w:hAnsi="Arial Nova"/>
+        </w:rPr>
+        <w:t xml:space="preserve"> XOR Operator (^) </w:t>
+      </w:r>
+      <w:r>
+        <w:rPr>
+          <w:rFonts w:ascii="Arial Nova" w:hAnsi="Arial Nova"/>
+        </w:rPr>
+        <w:t>by applying the below operations.</w:t>
+      </w:r>
+    </w:p>
+    <w:p>
+      <w:pPr>
+        <w:pStyle w:val="ListParagraph"/>
+        <w:ind w:left="927"/>
+        <w:rPr>
+          <w:rFonts w:ascii="Consolas" w:hAnsi="Consolas"/>
+        </w:rPr>
+      </w:pPr>
+      <w:r>
+        <w:rPr>
+          <w:rFonts w:ascii="Consolas" w:hAnsi="Consolas"/>
+        </w:rPr>
+        <w:t>a = a^b;</w:t>
+      </w:r>
+    </w:p>
+    <w:p>
+      <w:pPr>
+        <w:pStyle w:val="ListParagraph"/>
+        <w:ind w:left="927"/>
+        <w:rPr>
+          <w:rFonts w:ascii="Consolas" w:hAnsi="Consolas"/>
+        </w:rPr>
+      </w:pPr>
+      <w:r>
+        <w:rPr>
+          <w:rFonts w:ascii="Consolas" w:hAnsi="Consolas"/>
+        </w:rPr>
+        <w:t>b = b^a;</w:t>
+      </w:r>
+    </w:p>
+    <w:p>
+      <w:pPr>
+        <w:pStyle w:val="ListParagraph"/>
+        <w:ind w:left="927"/>
+        <w:rPr>
+          <w:rFonts w:ascii="Consolas" w:hAnsi="Consolas"/>
+        </w:rPr>
+      </w:pPr>
+      <w:r>
+        <w:rPr>
+          <w:rFonts w:ascii="Consolas" w:hAnsi="Consolas"/>
+        </w:rPr>
+        <w:t>a = a^b;</w:t>
+      </w:r>
+    </w:p>
+    <w:p>
+      <w:pPr>
+        <w:pStyle w:val="ListParagraph"/>
+        <w:numPr>
+          <w:ilvl w:val="0"/>
+          <w:numId w:val="2"/>
+        </w:numPr>
+        <w:jc w:val="both"/>
+        <w:rPr>
+          <w:rFonts w:ascii="Arial Nova" w:hAnsi="Arial Nova"/>
+          <w:sz w:val="28"/>
+          <w:szCs w:val="28"/>
+        </w:rPr>
+      </w:pPr>
+      <w:r>
+        <w:rPr>
+          <w:rFonts w:ascii="Arial Nova" w:hAnsi="Arial Nova"/>
+          <w:b/>
+          <w:bCs/>
+          <w:sz w:val="28"/>
+          <w:szCs w:val="28"/>
+        </w:rPr>
+        <w:t>Flipping the Bits of a number</w:t>
+      </w:r>
+    </w:p>
+    <w:p>
+      <w:pPr>
+        <w:pStyle w:val="ListParagraph"/>
+        <w:ind w:left="927"/>
+        <w:jc w:val="both"/>
+        <w:rPr>
+          <w:rFonts w:ascii="Arial Nova" w:hAnsi="Arial Nova"/>
+        </w:rPr>
+      </w:pPr>
+      <w:r>
+        <w:rPr>
+          <w:rFonts w:ascii="Arial Nova" w:hAnsi="Arial Nova"/>
+        </w:rPr>
+        <w:t xml:space="preserve">We can flip the bits of a number by simply subtracting the number from the number obtained if all the bits were set. Let the number be </w:t>
+      </w:r>
+      <w:r>
+        <w:rPr>
+          <w:rFonts w:ascii="Arial Nova" w:hAnsi="Arial Nova"/>
+          <w:b/>
+          <w:bCs/>
+        </w:rPr>
+        <w:t>n</w:t>
+      </w:r>
+      <w:r>
+        <w:rPr>
+          <w:rFonts w:ascii="Arial Nova" w:hAnsi="Arial Nova"/>
+        </w:rPr>
+        <w:t xml:space="preserve"> where </w:t>
+      </w:r>
+      <w:r>
+        <w:rPr>
+          <w:rFonts w:ascii="Arial Nova" w:hAnsi="Arial Nova"/>
+          <w:b/>
+          <w:bCs/>
+        </w:rPr>
+        <w:t>n = 23</w:t>
+      </w:r>
+      <w:r>
+        <w:rPr>
+          <w:rFonts w:ascii="Arial Nova" w:hAnsi="Arial Nova"/>
+        </w:rPr>
+        <w:t xml:space="preserve">, then its binary form is 10111. If all the bits were set, it would be 11111 or </w:t>
+      </w:r>
+      <w:r>
+        <w:rPr>
+          <w:rFonts w:ascii="Arial Nova" w:hAnsi="Arial Nova"/>
+          <w:b/>
+          <w:bCs/>
+        </w:rPr>
+        <w:t>b = 31</w:t>
+      </w:r>
+      <w:r>
+        <w:rPr>
+          <w:rFonts w:ascii="Arial Nova" w:hAnsi="Arial Nova"/>
+        </w:rPr>
+        <w:t xml:space="preserve">. We can simply subtract </w:t>
+      </w:r>
+      <w:r>
+        <w:rPr>
+          <w:rFonts w:ascii="Arial Nova" w:hAnsi="Arial Nova"/>
+          <w:b/>
+          <w:bCs/>
+        </w:rPr>
+        <w:t xml:space="preserve">n </w:t>
+      </w:r>
+      <w:r>
+        <w:rPr>
+          <w:rFonts w:ascii="Arial Nova" w:hAnsi="Arial Nova"/>
+        </w:rPr>
+        <w:t xml:space="preserve">from </w:t>
+      </w:r>
+      <w:r>
+        <w:rPr>
+          <w:rFonts w:ascii="Arial Nova" w:hAnsi="Arial Nova"/>
+          <w:b/>
+          <w:bCs/>
+        </w:rPr>
+        <w:t>b</w:t>
+      </w:r>
+      <w:r>
+        <w:rPr>
+          <w:rFonts w:ascii="Arial Nova" w:hAnsi="Arial Nova"/>
+        </w:rPr>
+        <w:t xml:space="preserve"> to get the resultant number, i.e. the result will be </w:t>
+      </w:r>
+      <w:r>
+        <w:rPr>
+          <w:rFonts w:ascii="Arial Nova" w:hAnsi="Arial Nova"/>
+          <w:b/>
+          <w:bCs/>
+        </w:rPr>
+        <w:t>b - n = 8 (01000)</w:t>
+      </w:r>
+      <w:r>
+        <w:rPr>
+          <w:rFonts w:ascii="Arial Nova" w:hAnsi="Arial Nova"/>
+        </w:rPr>
+        <w:t>.</w:t>
+      </w:r>
+    </w:p>
+    <w:p>
+      <w:pPr>
+        <w:pStyle w:val="ListParagraph"/>
+        <w:numPr>
+          <w:ilvl w:val="0"/>
+          <w:numId w:val="2"/>
+        </w:numPr>
+        <w:jc w:val="both"/>
+        <w:rPr>
+          <w:rFonts w:ascii="Arial Nova" w:hAnsi="Arial Nova"/>
+          <w:sz w:val="28"/>
+          <w:szCs w:val="28"/>
+        </w:rPr>
+      </w:pPr>
+      <w:r>
+        <w:rPr>
+          <w:rFonts w:ascii="Arial Nova" w:hAnsi="Arial Nova"/>
+          <w:b/>
+          <w:bCs/>
+          <w:sz w:val="28"/>
+          <w:szCs w:val="28"/>
+        </w:rPr>
+        <w:t>XOR of all numbers from 1 to N</w:t>
+      </w:r>
+    </w:p>
+    <w:p>
+      <w:pPr>
+        <w:pStyle w:val="ListParagraph"/>
+        <w:ind w:left="927"/>
+        <w:jc w:val="both"/>
+        <w:rPr>
+          <w:rFonts w:ascii="Arial Nova" w:hAnsi="Arial Nova"/>
+        </w:rPr>
+      </w:pPr>
+      <w:r>
+        <w:rPr>
+          <w:rFonts w:ascii="Arial Nova" w:hAnsi="Arial Nova"/>
+        </w:rPr>
+        <w:t xml:space="preserve">The generic formula to calculate the XOR of numbers from 1 to N is – </w:t>
+      </w:r>
+      <w:r>
+        <w:rPr>
+          <w:rFonts w:ascii="Arial Nova" w:hAnsi="Arial Nova"/>
+        </w:rPr>
+        <w:t xml:space="preserve">1 ^ 2 ^ 3 ^ … ^ </w:t>
+      </w:r>
+      <w:r>
+        <w:rPr>
+          <w:rFonts w:ascii="Arial Nova" w:hAnsi="Arial Nova"/>
+        </w:rPr>
+        <w:t>(</w:t>
+      </w:r>
+      <w:r>
+        <w:rPr>
+          <w:rFonts w:ascii="Arial Nova" w:hAnsi="Arial Nova"/>
+        </w:rPr>
+        <w:t>N-2</w:t>
+      </w:r>
+      <w:r>
+        <w:rPr>
+          <w:rFonts w:ascii="Arial Nova" w:hAnsi="Arial Nova"/>
+        </w:rPr>
+        <w:t>)</w:t>
+      </w:r>
+      <w:r>
+        <w:rPr>
+          <w:rFonts w:ascii="Arial Nova" w:hAnsi="Arial Nova"/>
+        </w:rPr>
+        <w:t xml:space="preserve"> ^ </w:t>
+      </w:r>
+      <w:r>
+        <w:rPr>
+          <w:rFonts w:ascii="Arial Nova" w:hAnsi="Arial Nova"/>
+        </w:rPr>
+        <w:t>(</w:t>
+      </w:r>
+      <w:r>
+        <w:rPr>
+          <w:rFonts w:ascii="Arial Nova" w:hAnsi="Arial Nova"/>
+        </w:rPr>
+        <w:t>N-1</w:t>
+      </w:r>
+      <w:r>
+        <w:rPr>
+          <w:rFonts w:ascii="Arial Nova" w:hAnsi="Arial Nova"/>
+        </w:rPr>
+        <w:t>)</w:t>
+      </w:r>
+      <w:r>
+        <w:rPr>
+          <w:rFonts w:ascii="Arial Nova" w:hAnsi="Arial Nova"/>
+        </w:rPr>
+        <w:t xml:space="preserve"> ^ N.</w:t>
+      </w:r>
+      <w:r>
+        <w:rPr>
+          <w:rFonts w:ascii="Arial Nova" w:hAnsi="Arial Nova"/>
+        </w:rPr>
+        <w:t xml:space="preserve"> Let the result be X.</w:t>
+      </w:r>
+    </w:p>
+    <w:p>
+      <w:pPr>
+        <w:pStyle w:val="ListParagraph"/>
+        <w:ind w:left="927"/>
+        <w:jc w:val="both"/>
+        <w:rPr>
+          <w:rFonts w:ascii="Arial Nova" w:hAnsi="Arial Nova"/>
+        </w:rPr>
+      </w:pPr>
+      <w:r>
+        <w:rPr>
+          <w:rFonts w:ascii="Arial Nova" w:hAnsi="Arial Nova"/>
+        </w:rPr>
+        <w:t>But, we have an even shorter method to calculate it. It is given as stated below –</w:t>
+      </w:r>
+    </w:p>
+    <w:p>
+      <w:pPr>
+        <w:pStyle w:val="ListParagraph"/>
+        <w:numPr>
+          <w:ilvl w:val="0"/>
+          <w:numId w:val="3"/>
+        </w:numPr>
+        <w:jc w:val="both"/>
+        <w:rPr>
+          <w:rFonts w:ascii="Arial Nova" w:hAnsi="Arial Nova"/>
+        </w:rPr>
+      </w:pPr>
+      <w:r>
+        <w:rPr>
+          <w:rFonts w:ascii="Arial Nova" w:hAnsi="Arial Nova"/>
+        </w:rPr>
+        <w:t>Calculate N % 4, i.e., the remainder after dividing N by 4. Let the result be R.</w:t>
+      </w:r>
+    </w:p>
+    <w:p>
+      <w:pPr>
+        <w:pStyle w:val="ListParagraph"/>
+        <w:numPr>
+          <w:ilvl w:val="0"/>
+          <w:numId w:val="3"/>
+        </w:numPr>
+        <w:jc w:val="both"/>
+        <w:rPr>
+          <w:rFonts w:ascii="Arial Nova" w:hAnsi="Arial Nova"/>
+        </w:rPr>
+      </w:pPr>
+      <w:r>
+        <w:rPr>
+          <w:rFonts w:ascii="Arial Nova" w:hAnsi="Arial Nova"/>
+        </w:rPr>
+        <w:t>If R = 0, 1, 2 or 3, then X = N, 1, N+1 and 0 respectively.</w:t>
+      </w:r>
+    </w:p>
+    <w:p>
+      <w:pPr>
+        <w:pStyle w:val="ListParagraph"/>
+        <w:numPr>
+          <w:ilvl w:val="0"/>
+          <w:numId w:val="2"/>
+        </w:numPr>
+        <w:jc w:val="both"/>
+        <w:rPr>
+          <w:rFonts w:ascii="Arial Nova" w:hAnsi="Arial Nova"/>
+          <w:sz w:val="28"/>
+          <w:szCs w:val="28"/>
+        </w:rPr>
+      </w:pPr>
+      <w:r>
+        <w:rPr>
+          <w:rFonts w:ascii="Arial Nova" w:hAnsi="Arial Nova"/>
+          <w:b/>
+          <w:bCs/>
+          <w:sz w:val="28"/>
+          <w:szCs w:val="28"/>
+        </w:rPr>
+        <w:lastRenderedPageBreak/>
+        <w:t>Check if a number is a power of 2</w:t>
+      </w:r>
+    </w:p>
+    <w:p>
+      <w:pPr>
+        <w:pStyle w:val="ListParagraph"/>
+        <w:ind w:left="927"/>
+        <w:jc w:val="both"/>
+        <w:rPr>
+          <w:rFonts w:ascii="Arial Nova" w:hAnsi="Arial Nova"/>
+        </w:rPr>
+      </w:pPr>
+      <w:r>
+        <w:rPr>
+          <w:rFonts w:ascii="Arial Nova" w:hAnsi="Arial Nova"/>
+        </w:rPr>
+        <w:t xml:space="preserve">If a number is a power of 2, its MSB is set and all other bits are unset. Now, if we subtract 1 from this number all the bits except MSB become set. Hence, if we perform Bitwise AND Operation on these two numbers, the result will always be 0. Therefore, if </w:t>
+      </w:r>
+      <w:r>
+        <w:rPr>
+          <w:rFonts w:ascii="Arial Nova" w:hAnsi="Arial Nova"/>
+        </w:rPr>
+        <w:t>N &amp; N-1 yields 0, then N is a power of 2, otherwise not.</w:t>
+      </w:r>
+    </w:p>
+    <w:p>
+      <w:pPr>
+        <w:pStyle w:val="ListParagraph"/>
+        <w:numPr>
+          <w:ilvl w:val="0"/>
+          <w:numId w:val="2"/>
+        </w:numPr>
+        <w:jc w:val="both"/>
+        <w:rPr>
+          <w:rFonts w:ascii="Arial Nova" w:hAnsi="Arial Nova"/>
+          <w:sz w:val="28"/>
+          <w:szCs w:val="28"/>
+        </w:rPr>
+      </w:pPr>
+      <w:r>
+        <w:rPr>
+          <w:rFonts w:ascii="Arial Nova" w:hAnsi="Arial Nova"/>
+          <w:b/>
+          <w:bCs/>
+          <w:sz w:val="28"/>
+          <w:szCs w:val="28"/>
+        </w:rPr>
+        <w:t>Find the MSB of a number</w:t>
+      </w:r>
+    </w:p>
+    <w:p>
+      <w:pPr>
+        <w:pStyle w:val="ListParagraph"/>
+        <w:ind w:left="927"/>
+        <w:jc w:val="both"/>
+        <w:rPr>
+          <w:rFonts w:ascii="Arial Nova" w:hAnsi="Arial Nova" w:cs="Cambria Math"/>
+        </w:rPr>
+      </w:pPr>
+      <w:r>
+        <w:rPr>
+          <w:rFonts w:ascii="Arial Nova" w:hAnsi="Arial Nova"/>
+        </w:rPr>
+        <w:t xml:space="preserve">For any given number N, if X = </w:t>
+      </w:r>
+      <w:r>
+        <w:rPr>
+          <w:rFonts w:ascii="Cambria Math" w:hAnsi="Cambria Math" w:cs="Cambria Math"/>
+        </w:rPr>
+        <w:t>⌊</w:t>
+      </w:r>
+      <w:r>
+        <w:rPr>
+          <w:rFonts w:ascii="Arial Nova" w:hAnsi="Arial Nova" w:cs="Cambria Math"/>
+        </w:rPr>
+        <w:t>log</w:t>
+      </w:r>
+      <w:r>
+        <w:rPr>
+          <w:rFonts w:ascii="Arial Nova" w:hAnsi="Arial Nova" w:cs="Cambria Math"/>
+          <w:vertAlign w:val="subscript"/>
+        </w:rPr>
+        <w:t xml:space="preserve">2 </w:t>
+      </w:r>
+      <w:r>
+        <w:rPr>
+          <w:rFonts w:ascii="Arial Nova" w:hAnsi="Arial Nova" w:cs="Cambria Math"/>
+        </w:rPr>
+        <w:t>N</w:t>
+      </w:r>
+      <w:r>
+        <w:rPr>
+          <w:rFonts w:ascii="Cambria Math" w:hAnsi="Cambria Math" w:cs="Cambria Math"/>
+        </w:rPr>
+        <w:t>⌋</w:t>
+      </w:r>
+      <w:r>
+        <w:rPr>
+          <w:rFonts w:ascii="Arial Nova" w:hAnsi="Arial Nova" w:cs="Cambria Math"/>
+        </w:rPr>
+        <w:t>, then 2</w:t>
+      </w:r>
+      <w:r>
+        <w:rPr>
+          <w:rFonts w:ascii="Arial Nova" w:hAnsi="Arial Nova" w:cs="Cambria Math"/>
+          <w:vertAlign w:val="superscript"/>
+        </w:rPr>
+        <w:t>X</w:t>
+      </w:r>
+      <w:r>
+        <w:rPr>
+          <w:rFonts w:ascii="Arial Nova" w:hAnsi="Arial Nova" w:cs="Cambria Math"/>
+        </w:rPr>
+        <w:t xml:space="preserve"> represents the MSB in decimal number.</w:t>
+      </w:r>
+    </w:p>
+    <w:p>
+      <w:pPr>
+        <w:ind w:left="567"/>
+        <w:jc w:val="both"/>
+        <w:rPr>
+          <w:rFonts w:ascii="Arial Nova" w:hAnsi="Arial Nova" w:cs="Cambria Math"/>
+        </w:rPr>
+      </w:pPr>
+      <w:r>
+        <w:rPr>
+          <w:rFonts w:ascii="Arial Nova" w:hAnsi="Arial Nova" w:cs="Cambria Math"/>
+        </w:rPr>
+        <w:t>These tactics can be used in Data Structures &amp; Algorithms to optimize the performance related to bit operations.</w:t>
+      </w:r>
+    </w:p>
+    <w:p>
+      <w:pPr>
+        <w:pStyle w:val="ListParagraph"/>
+        <w:numPr>
+          <w:ilvl w:val="0"/>
+          <w:numId w:val="1"/>
+        </w:numPr>
+        <w:ind w:left="567" w:hanging="567"/>
+        <w:jc w:val="both"/>
+        <w:rPr>
+          <w:rFonts w:ascii="Arial Nova" w:hAnsi="Arial Nova"/>
+          <w:b/>
+          <w:bCs/>
+          <w:sz w:val="32"/>
+          <w:szCs w:val="32"/>
+        </w:rPr>
+      </w:pPr>
+      <w:r>
+        <w:rPr>
+          <w:rFonts w:ascii="Arial Nova" w:hAnsi="Arial Nova"/>
+          <w:b/>
+          <w:bCs/>
+          <w:sz w:val="32"/>
+          <w:szCs w:val="32"/>
+        </w:rPr>
+        <w:t>Binary Representation of Negative Numbers</w:t>
+      </w:r>
+    </w:p>
+    <w:p>
+      <w:pPr>
+        <w:ind w:left="567"/>
+        <w:jc w:val="both"/>
+        <w:rPr>
+          <w:rFonts w:ascii="Arial Nova" w:hAnsi="Arial Nova"/>
+        </w:rPr>
+      </w:pPr>
+      <w:r>
+        <w:rPr>
+          <w:rFonts w:ascii="Arial Nova" w:hAnsi="Arial Nova"/>
+        </w:rPr>
+        <w:t xml:space="preserve">C++ does not define the way in which negative numbers are represented in Binary form, but most of the times the negative numbers are represented as a 2’s complement in the memory. The 2’s complement of </w:t>
+      </w:r>
+      <w:r>
+        <w:rPr>
+          <w:rFonts w:ascii="Arial Nova" w:hAnsi="Arial Nova"/>
+        </w:rPr>
+        <w:t>the negative of</w:t>
+      </w:r>
+      <w:r>
+        <w:rPr>
+          <w:rFonts w:ascii="Arial Nova" w:hAnsi="Arial Nova"/>
+        </w:rPr>
+        <w:t xml:space="preserve"> number X is calculated by inverting all the bits of the number </w:t>
+      </w:r>
+      <w:r>
+        <w:rPr>
+          <w:rFonts w:ascii="Arial Nova" w:hAnsi="Arial Nova"/>
+        </w:rPr>
+        <w:t xml:space="preserve">X </w:t>
+      </w:r>
+      <w:r>
+        <w:rPr>
+          <w:rFonts w:ascii="Arial Nova" w:hAnsi="Arial Nova"/>
+        </w:rPr>
+        <w:t>and then adding 1 to it.</w:t>
+      </w:r>
+      <w:r>
+        <w:rPr>
+          <w:rFonts w:ascii="Arial Nova" w:hAnsi="Arial Nova"/>
+        </w:rPr>
+        <w:t xml:space="preserve"> One direct formula can be used to represent 2</w:t>
+      </w:r>
+      <w:r>
+        <w:rPr>
+          <w:rFonts w:ascii="Arial Nova" w:hAnsi="Arial Nova"/>
+          <w:vertAlign w:val="superscript"/>
+        </w:rPr>
+        <w:t>N</w:t>
+      </w:r>
+      <w:r>
+        <w:rPr>
+          <w:rFonts w:ascii="Arial Nova" w:hAnsi="Arial Nova"/>
+        </w:rPr>
+        <w:t xml:space="preserve"> - X in binary form to represent negative X in 2’s complement. The MSB in 2’s Complement is always 1.</w:t>
+      </w:r>
+    </w:p>
+    <w:p>
+      <w:pPr>
+        <w:ind w:left="567"/>
+        <w:jc w:val="both"/>
+        <w:rPr>
+          <w:rFonts w:ascii="Arial Nova" w:hAnsi="Arial Nova"/>
+        </w:rPr>
+      </w:pPr>
+      <w:r>
+        <w:rPr>
+          <w:rFonts w:ascii="Arial Nova" w:hAnsi="Arial Nova"/>
+        </w:rPr>
+        <w:t>There are other forms of representing negative numbers – Signed MSB and 1’s Complement, but both face an issue where the number 0 has two representations. This is unacceptable as it makes Arithmetic Operations chaotic and ambiguous. The idea of 2’s Complement derives from the idea of subtracting the number from 0.</w:t>
       </w:r>
     </w:p>
     <w:p>
@@ -2023,11 +3253,264 @@
       </w:rPr>
     </w:lvl>
   </w:abstractNum>
+  <w:abstractNum w:abstractNumId="2" w15:restartNumberingAfterBreak="0">
+    <w:nsid w:val="60184031"/>
+    <w:multiLevelType w:val="multilevel"/>
+    <w:tmpl w:val="960E2D92"/>
+    <w:lvl w:ilvl="0">
+      <w:start w:val="1"/>
+      <w:numFmt w:val="bullet"/>
+      <w:lvlText w:val=""/>
+      <w:lvlJc w:val="left"/>
+      <w:pPr>
+        <w:tabs>
+          <w:tab w:val="num" w:pos="720"/>
+        </w:tabs>
+        <w:ind w:left="720" w:hanging="360"/>
+      </w:pPr>
+      <w:rPr>
+        <w:rFonts w:ascii="Symbol" w:hAnsi="Symbol" w:hint="default"/>
+        <w:sz w:val="20"/>
+      </w:rPr>
+    </w:lvl>
+    <w:lvl w:ilvl="1" w:tentative="1">
+      <w:start w:val="1"/>
+      <w:numFmt w:val="bullet"/>
+      <w:lvlText w:val="o"/>
+      <w:lvlJc w:val="left"/>
+      <w:pPr>
+        <w:tabs>
+          <w:tab w:val="num" w:pos="1440"/>
+        </w:tabs>
+        <w:ind w:left="1440" w:hanging="360"/>
+      </w:pPr>
+      <w:rPr>
+        <w:rFonts w:ascii="Courier New" w:hAnsi="Courier New" w:hint="default"/>
+        <w:sz w:val="20"/>
+      </w:rPr>
+    </w:lvl>
+    <w:lvl w:ilvl="2" w:tentative="1">
+      <w:start w:val="1"/>
+      <w:numFmt w:val="bullet"/>
+      <w:lvlText w:val=""/>
+      <w:lvlJc w:val="left"/>
+      <w:pPr>
+        <w:tabs>
+          <w:tab w:val="num" w:pos="2160"/>
+        </w:tabs>
+        <w:ind w:left="2160" w:hanging="360"/>
+      </w:pPr>
+      <w:rPr>
+        <w:rFonts w:ascii="Wingdings" w:hAnsi="Wingdings" w:hint="default"/>
+        <w:sz w:val="20"/>
+      </w:rPr>
+    </w:lvl>
+    <w:lvl w:ilvl="3" w:tentative="1">
+      <w:start w:val="1"/>
+      <w:numFmt w:val="bullet"/>
+      <w:lvlText w:val=""/>
+      <w:lvlJc w:val="left"/>
+      <w:pPr>
+        <w:tabs>
+          <w:tab w:val="num" w:pos="2880"/>
+        </w:tabs>
+        <w:ind w:left="2880" w:hanging="360"/>
+      </w:pPr>
+      <w:rPr>
+        <w:rFonts w:ascii="Wingdings" w:hAnsi="Wingdings" w:hint="default"/>
+        <w:sz w:val="20"/>
+      </w:rPr>
+    </w:lvl>
+    <w:lvl w:ilvl="4" w:tentative="1">
+      <w:start w:val="1"/>
+      <w:numFmt w:val="bullet"/>
+      <w:lvlText w:val=""/>
+      <w:lvlJc w:val="left"/>
+      <w:pPr>
+        <w:tabs>
+          <w:tab w:val="num" w:pos="3600"/>
+        </w:tabs>
+        <w:ind w:left="3600" w:hanging="360"/>
+      </w:pPr>
+      <w:rPr>
+        <w:rFonts w:ascii="Wingdings" w:hAnsi="Wingdings" w:hint="default"/>
+        <w:sz w:val="20"/>
+      </w:rPr>
+    </w:lvl>
+    <w:lvl w:ilvl="5" w:tentative="1">
+      <w:start w:val="1"/>
+      <w:numFmt w:val="bullet"/>
+      <w:lvlText w:val=""/>
+      <w:lvlJc w:val="left"/>
+      <w:pPr>
+        <w:tabs>
+          <w:tab w:val="num" w:pos="4320"/>
+        </w:tabs>
+        <w:ind w:left="4320" w:hanging="360"/>
+      </w:pPr>
+      <w:rPr>
+        <w:rFonts w:ascii="Wingdings" w:hAnsi="Wingdings" w:hint="default"/>
+        <w:sz w:val="20"/>
+      </w:rPr>
+    </w:lvl>
+    <w:lvl w:ilvl="6" w:tentative="1">
+      <w:start w:val="1"/>
+      <w:numFmt w:val="bullet"/>
+      <w:lvlText w:val=""/>
+      <w:lvlJc w:val="left"/>
+      <w:pPr>
+        <w:tabs>
+          <w:tab w:val="num" w:pos="5040"/>
+        </w:tabs>
+        <w:ind w:left="5040" w:hanging="360"/>
+      </w:pPr>
+      <w:rPr>
+        <w:rFonts w:ascii="Wingdings" w:hAnsi="Wingdings" w:hint="default"/>
+        <w:sz w:val="20"/>
+      </w:rPr>
+    </w:lvl>
+    <w:lvl w:ilvl="7" w:tentative="1">
+      <w:start w:val="1"/>
+      <w:numFmt w:val="bullet"/>
+      <w:lvlText w:val=""/>
+      <w:lvlJc w:val="left"/>
+      <w:pPr>
+        <w:tabs>
+          <w:tab w:val="num" w:pos="5760"/>
+        </w:tabs>
+        <w:ind w:left="5760" w:hanging="360"/>
+      </w:pPr>
+      <w:rPr>
+        <w:rFonts w:ascii="Wingdings" w:hAnsi="Wingdings" w:hint="default"/>
+        <w:sz w:val="20"/>
+      </w:rPr>
+    </w:lvl>
+    <w:lvl w:ilvl="8" w:tentative="1">
+      <w:start w:val="1"/>
+      <w:numFmt w:val="bullet"/>
+      <w:lvlText w:val=""/>
+      <w:lvlJc w:val="left"/>
+      <w:pPr>
+        <w:tabs>
+          <w:tab w:val="num" w:pos="6480"/>
+        </w:tabs>
+        <w:ind w:left="6480" w:hanging="360"/>
+      </w:pPr>
+      <w:rPr>
+        <w:rFonts w:ascii="Wingdings" w:hAnsi="Wingdings" w:hint="default"/>
+        <w:sz w:val="20"/>
+      </w:rPr>
+    </w:lvl>
+  </w:abstractNum>
+  <w:abstractNum w:abstractNumId="3" w15:restartNumberingAfterBreak="0">
+    <w:nsid w:val="7792738B"/>
+    <w:multiLevelType w:val="hybridMultilevel"/>
+    <w:tmpl w:val="EAAEB952"/>
+    <w:lvl w:ilvl="0" w:tplc="8110E8EA">
+      <w:start w:val="1"/>
+      <w:numFmt w:val="decimal"/>
+      <w:lvlText w:val="%1)"/>
+      <w:lvlJc w:val="left"/>
+      <w:pPr>
+        <w:ind w:left="1287" w:hanging="360"/>
+      </w:pPr>
+      <w:rPr>
+        <w:rFonts w:hint="default"/>
+      </w:rPr>
+    </w:lvl>
+    <w:lvl w:ilvl="1" w:tplc="40090019" w:tentative="1">
+      <w:start w:val="1"/>
+      <w:numFmt w:val="lowerLetter"/>
+      <w:lvlText w:val="%2."/>
+      <w:lvlJc w:val="left"/>
+      <w:pPr>
+        <w:ind w:left="2007" w:hanging="360"/>
+      </w:pPr>
+    </w:lvl>
+    <w:lvl w:ilvl="2" w:tplc="4009001B" w:tentative="1">
+      <w:start w:val="1"/>
+      <w:numFmt w:val="lowerRoman"/>
+      <w:lvlText w:val="%3."/>
+      <w:lvlJc w:val="right"/>
+      <w:pPr>
+        <w:ind w:left="2727" w:hanging="180"/>
+      </w:pPr>
+    </w:lvl>
+    <w:lvl w:ilvl="3" w:tplc="4009000F" w:tentative="1">
+      <w:start w:val="1"/>
+      <w:numFmt w:val="decimal"/>
+      <w:lvlText w:val="%4."/>
+      <w:lvlJc w:val="left"/>
+      <w:pPr>
+        <w:ind w:left="3447" w:hanging="360"/>
+      </w:pPr>
+    </w:lvl>
+    <w:lvl w:ilvl="4" w:tplc="40090019" w:tentative="1">
+      <w:start w:val="1"/>
+      <w:numFmt w:val="lowerLetter"/>
+      <w:lvlText w:val="%5."/>
+      <w:lvlJc w:val="left"/>
+      <w:pPr>
+        <w:ind w:left="4167" w:hanging="360"/>
+      </w:pPr>
+    </w:lvl>
+    <w:lvl w:ilvl="5" w:tplc="4009001B" w:tentative="1">
+      <w:start w:val="1"/>
+      <w:numFmt w:val="lowerRoman"/>
+      <w:lvlText w:val="%6."/>
+      <w:lvlJc w:val="right"/>
+      <w:pPr>
+        <w:ind w:left="4887" w:hanging="180"/>
+      </w:pPr>
+    </w:lvl>
+    <w:lvl w:ilvl="6" w:tplc="4009000F" w:tentative="1">
+      <w:start w:val="1"/>
+      <w:numFmt w:val="decimal"/>
+      <w:lvlText w:val="%7."/>
+      <w:lvlJc w:val="left"/>
+      <w:pPr>
+        <w:ind w:left="5607" w:hanging="360"/>
+      </w:pPr>
+    </w:lvl>
+    <w:lvl w:ilvl="7" w:tplc="40090019" w:tentative="1">
+      <w:start w:val="1"/>
+      <w:numFmt w:val="lowerLetter"/>
+      <w:lvlText w:val="%8."/>
+      <w:lvlJc w:val="left"/>
+      <w:pPr>
+        <w:ind w:left="6327" w:hanging="360"/>
+      </w:pPr>
+    </w:lvl>
+    <w:lvl w:ilvl="8" w:tplc="4009001B" w:tentative="1">
+      <w:start w:val="1"/>
+      <w:numFmt w:val="lowerRoman"/>
+      <w:lvlText w:val="%9."/>
+      <w:lvlJc w:val="right"/>
+      <w:pPr>
+        <w:ind w:left="7047" w:hanging="180"/>
+      </w:pPr>
+    </w:lvl>
+  </w:abstractNum>
   <w:num w:numId="1" w16cid:durableId="1502550750">
     <w:abstractNumId w:val="0"/>
   </w:num>
   <w:num w:numId="2" w16cid:durableId="124781229">
     <w:abstractNumId w:val="1"/>
+  </w:num>
+  <w:num w:numId="3" w16cid:durableId="1488015837">
+    <w:abstractNumId w:val="3"/>
+  </w:num>
+  <w:num w:numId="4" w16cid:durableId="867523150">
+    <w:abstractNumId w:val="2"/>
+    <w:lvlOverride w:ilvl="0">
+      <w:startOverride w:val="1"/>
+    </w:lvlOverride>
+  </w:num>
+  <w:num w:numId="5" w16cid:durableId="1585606818">
+    <w:abstractNumId w:val="2"/>
+    <w:lvlOverride w:ilvl="0">
+      <w:startOverride w:val="2"/>
+    </w:lvlOverride>
   </w:num>
 </w:numbering>
 </file>
@@ -2635,6 +4118,7 @@
   <w:style w:type="character" w:default="1" w:styleId="DefaultParagraphFont">
     <w:name w:val="Default Paragraph Font"/>
     <w:uiPriority w:val="1"/>
+    <w:semiHidden/>
     <w:unhideWhenUsed/>
   </w:style>
   <w:style w:type="table" w:default="1" w:styleId="TableNormal">

</xml_diff>